<commit_message>
update screenshot to reflect auth refactor
</commit_message>
<xml_diff>
--- a/pyapi/CPSC222 HTTPS Website Screenshots.docx
+++ b/pyapi/CPSC222 HTTPS Website Screenshots.docx
@@ -23,9 +23,9 @@
           <w:noProof/>
         </w:rPr>
         <w:drawing>
-          <wp:inline distT="0" distB="0" distL="0" distR="0" wp14:anchorId="71280942" wp14:editId="6E814843">
-            <wp:extent cx="5252720" cy="3411462"/>
-            <wp:effectExtent l="0" t="0" r="5080" b="5080"/>
+          <wp:inline distT="0" distB="0" distL="0" distR="0" wp14:anchorId="71280942" wp14:editId="0BE983B1">
+            <wp:extent cx="5406438" cy="3511296"/>
+            <wp:effectExtent l="0" t="0" r="3810" b="0"/>
             <wp:docPr id="343223810" name="Picture 4"/>
             <wp:cNvGraphicFramePr>
               <a:graphicFrameLocks xmlns:a="http://schemas.openxmlformats.org/drawingml/2006/main" noChangeAspect="1"/>
@@ -52,7 +52,7 @@
                   <pic:spPr>
                     <a:xfrm>
                       <a:off x="0" y="0"/>
-                      <a:ext cx="5281002" cy="3429830"/>
+                      <a:ext cx="5445755" cy="3536831"/>
                     </a:xfrm>
                     <a:prstGeom prst="rect">
                       <a:avLst/>
@@ -64,15 +64,17 @@
           </wp:inline>
         </w:drawing>
       </w:r>
+    </w:p>
+    <w:p>
       <w:r>
         <w:rPr>
           <w:noProof/>
         </w:rPr>
         <w:drawing>
-          <wp:inline distT="0" distB="0" distL="0" distR="0" wp14:anchorId="5E8B18EE" wp14:editId="50729EE9">
-            <wp:extent cx="5253229" cy="3411793"/>
-            <wp:effectExtent l="0" t="0" r="5080" b="5080"/>
-            <wp:docPr id="1669816439" name="Picture 1" descr="A screenshot of a computer&#10;&#10;AI-generated content may be incorrect."/>
+          <wp:inline distT="0" distB="0" distL="0" distR="0" wp14:anchorId="7D853F0F" wp14:editId="186DCA09">
+            <wp:extent cx="5393628" cy="3502977"/>
+            <wp:effectExtent l="0" t="0" r="4445" b="2540"/>
+            <wp:docPr id="2057218434" name="Picture 1"/>
             <wp:cNvGraphicFramePr>
               <a:graphicFrameLocks xmlns:a="http://schemas.openxmlformats.org/drawingml/2006/main" noChangeAspect="1"/>
             </wp:cNvGraphicFramePr>
@@ -80,7 +82,7 @@
               <a:graphicData uri="http://schemas.openxmlformats.org/drawingml/2006/picture">
                 <pic:pic xmlns:pic="http://schemas.openxmlformats.org/drawingml/2006/picture">
                   <pic:nvPicPr>
-                    <pic:cNvPr id="1669816439" name="Picture 1" descr="A screenshot of a computer&#10;&#10;AI-generated content may be incorrect."/>
+                    <pic:cNvPr id="2057218434" name="Picture 2057218434"/>
                     <pic:cNvPicPr/>
                   </pic:nvPicPr>
                   <pic:blipFill>
@@ -98,7 +100,7 @@
                   <pic:spPr>
                     <a:xfrm>
                       <a:off x="0" y="0"/>
-                      <a:ext cx="5297651" cy="3440644"/>
+                      <a:ext cx="5415936" cy="3517466"/>
                     </a:xfrm>
                     <a:prstGeom prst="rect">
                       <a:avLst/>
@@ -111,21 +113,12 @@
         </w:drawing>
       </w:r>
     </w:p>
-    <w:p/>
-    <w:p>
-      <w:r>
-        <w:lastRenderedPageBreak/>
-        <w:t xml:space="preserve">Note that my cursor is in the address bar to show the https and </w:t>
-      </w:r>
-      <w:r>
-        <w:t>catch-all routing.</w:t>
-      </w:r>
-    </w:p>
     <w:p>
       <w:r>
         <w:rPr>
           <w:noProof/>
         </w:rPr>
+        <w:lastRenderedPageBreak/>
         <w:drawing>
           <wp:inline distT="0" distB="0" distL="0" distR="0" wp14:anchorId="5905E7BB" wp14:editId="72C65AA7">
             <wp:extent cx="5388077" cy="3499372"/>
@@ -157,52 +150,6 @@
                     <a:xfrm>
                       <a:off x="0" y="0"/>
                       <a:ext cx="5424089" cy="3522760"/>
-                    </a:xfrm>
-                    <a:prstGeom prst="rect">
-                      <a:avLst/>
-                    </a:prstGeom>
-                  </pic:spPr>
-                </pic:pic>
-              </a:graphicData>
-            </a:graphic>
-          </wp:inline>
-        </w:drawing>
-      </w:r>
-      <w:r>
-        <w:rPr>
-          <w:noProof/>
-        </w:rPr>
-        <w:drawing>
-          <wp:inline distT="0" distB="0" distL="0" distR="0" wp14:anchorId="0B00A163" wp14:editId="3F29C3ED">
-            <wp:extent cx="5387975" cy="3499306"/>
-            <wp:effectExtent l="0" t="0" r="0" b="6350"/>
-            <wp:docPr id="1813075126" name="Picture 5" descr="A screenshot of a computer&#10;&#10;AI-generated content may be incorrect."/>
-            <wp:cNvGraphicFramePr>
-              <a:graphicFrameLocks xmlns:a="http://schemas.openxmlformats.org/drawingml/2006/main" noChangeAspect="1"/>
-            </wp:cNvGraphicFramePr>
-            <a:graphic xmlns:a="http://schemas.openxmlformats.org/drawingml/2006/main">
-              <a:graphicData uri="http://schemas.openxmlformats.org/drawingml/2006/picture">
-                <pic:pic xmlns:pic="http://schemas.openxmlformats.org/drawingml/2006/picture">
-                  <pic:nvPicPr>
-                    <pic:cNvPr id="1813075126" name="Picture 5" descr="A screenshot of a computer&#10;&#10;AI-generated content may be incorrect."/>
-                    <pic:cNvPicPr/>
-                  </pic:nvPicPr>
-                  <pic:blipFill>
-                    <a:blip r:embed="rId7" cstate="print">
-                      <a:extLst>
-                        <a:ext uri="{28A0092B-C50C-407E-A947-70E740481C1C}">
-                          <a14:useLocalDpi xmlns:a14="http://schemas.microsoft.com/office/drawing/2010/main" val="0"/>
-                        </a:ext>
-                      </a:extLst>
-                    </a:blip>
-                    <a:stretch>
-                      <a:fillRect/>
-                    </a:stretch>
-                  </pic:blipFill>
-                  <pic:spPr>
-                    <a:xfrm>
-                      <a:off x="0" y="0"/>
-                      <a:ext cx="5401574" cy="3508138"/>
                     </a:xfrm>
                     <a:prstGeom prst="rect">
                       <a:avLst/>

</xml_diff>

<commit_message>
update to reflect new user/group collection
</commit_message>
<xml_diff>
--- a/pyapi/CPSC222 HTTPS Website Screenshots.docx
+++ b/pyapi/CPSC222 HTTPS Website Screenshots.docx
@@ -26,7 +26,13 @@
           <wp:inline distT="0" distB="0" distL="0" distR="0" wp14:anchorId="71280942" wp14:editId="0BE983B1">
             <wp:extent cx="5406438" cy="3511296"/>
             <wp:effectExtent l="0" t="0" r="3810" b="0"/>
-            <wp:docPr id="343223810" name="Picture 4"/>
+            <wp:docPr id="343223810" name="Picture 4">
+              <a:extLst xmlns:a="http://schemas.openxmlformats.org/drawingml/2006/main">
+                <a:ext uri="{FF2B5EF4-FFF2-40B4-BE49-F238E27FC236}">
+                  <a16:creationId xmlns:a16="http://schemas.microsoft.com/office/drawing/2014/main" id="{FCB74911-7666-4C6B-A92E-C1F909A841FE}"/>
+                </a:ext>
+              </a:extLst>
+            </wp:docPr>
             <wp:cNvGraphicFramePr>
               <a:graphicFrameLocks xmlns:a="http://schemas.openxmlformats.org/drawingml/2006/main" noChangeAspect="1"/>
             </wp:cNvGraphicFramePr>
@@ -71,10 +77,10 @@
           <w:noProof/>
         </w:rPr>
         <w:drawing>
-          <wp:inline distT="0" distB="0" distL="0" distR="0" wp14:anchorId="7D853F0F" wp14:editId="186DCA09">
-            <wp:extent cx="5393628" cy="3502977"/>
-            <wp:effectExtent l="0" t="0" r="4445" b="2540"/>
-            <wp:docPr id="2057218434" name="Picture 1"/>
+          <wp:inline distT="0" distB="0" distL="0" distR="0" wp14:anchorId="783FA4BF" wp14:editId="31B1A254">
+            <wp:extent cx="5943600" cy="3860165"/>
+            <wp:effectExtent l="0" t="0" r="0" b="635"/>
+            <wp:docPr id="981355311" name="Picture 2"/>
             <wp:cNvGraphicFramePr>
               <a:graphicFrameLocks xmlns:a="http://schemas.openxmlformats.org/drawingml/2006/main" noChangeAspect="1"/>
             </wp:cNvGraphicFramePr>
@@ -82,7 +88,7 @@
               <a:graphicData uri="http://schemas.openxmlformats.org/drawingml/2006/picture">
                 <pic:pic xmlns:pic="http://schemas.openxmlformats.org/drawingml/2006/picture">
                   <pic:nvPicPr>
-                    <pic:cNvPr id="2057218434" name="Picture 2057218434"/>
+                    <pic:cNvPr id="981355311" name="Picture 981355311"/>
                     <pic:cNvPicPr/>
                   </pic:nvPicPr>
                   <pic:blipFill>
@@ -100,7 +106,7 @@
                   <pic:spPr>
                     <a:xfrm>
                       <a:off x="0" y="0"/>
-                      <a:ext cx="5415936" cy="3517466"/>
+                      <a:ext cx="5943600" cy="3860165"/>
                     </a:xfrm>
                     <a:prstGeom prst="rect">
                       <a:avLst/>
@@ -118,12 +124,17 @@
         <w:rPr>
           <w:noProof/>
         </w:rPr>
-        <w:lastRenderedPageBreak/>
         <w:drawing>
           <wp:inline distT="0" distB="0" distL="0" distR="0" wp14:anchorId="5905E7BB" wp14:editId="72C65AA7">
             <wp:extent cx="5388077" cy="3499372"/>
             <wp:effectExtent l="0" t="0" r="0" b="6350"/>
-            <wp:docPr id="939551675" name="Picture 3" descr="A screenshot of a computer&#10;&#10;AI-generated content may be incorrect."/>
+            <wp:docPr id="939551675" name="Picture 3" descr="A screenshot of a computer&#10;&#10;AI-generated content may be incorrect.">
+              <a:extLst xmlns:a="http://schemas.openxmlformats.org/drawingml/2006/main">
+                <a:ext uri="{FF2B5EF4-FFF2-40B4-BE49-F238E27FC236}">
+                  <a16:creationId xmlns:a16="http://schemas.microsoft.com/office/drawing/2014/main" id="{BADA68B5-4C0D-4212-B443-FD4B981006E9}"/>
+                </a:ext>
+              </a:extLst>
+            </wp:docPr>
             <wp:cNvGraphicFramePr>
               <a:graphicFrameLocks xmlns:a="http://schemas.openxmlformats.org/drawingml/2006/main" noChangeAspect="1"/>
             </wp:cNvGraphicFramePr>

</xml_diff>